<commit_message>
Move status chart above county care.
</commit_message>
<xml_diff>
--- a/specs/NP-ProjectSpec.docx
+++ b/specs/NP-ProjectSpec.docx
@@ -34,7 +34,13 @@
         <w:t>Projects</w:t>
       </w:r>
       <w:r>
-        <w:t xml:space="preserve"> (Both have projects)</w:t>
+        <w:t xml:space="preserve"> (Both </w:t>
+      </w:r>
+      <w:r>
+        <w:t xml:space="preserve">types of organizations </w:t>
+      </w:r>
+      <w:r>
+        <w:t>have projects)</w:t>
       </w:r>
     </w:p>
     <w:p>
@@ -79,7 +85,13 @@
         </w:numPr>
       </w:pPr>
       <w:r>
-        <w:t xml:space="preserve">Organization users can enter data for a project. </w:t>
+        <w:t>Organization</w:t>
+      </w:r>
+      <w:r>
+        <w:t>’s</w:t>
+      </w:r>
+      <w:r>
+        <w:t xml:space="preserve"> users can enter data for a project. </w:t>
       </w:r>
     </w:p>
     <w:p>
@@ -115,10 +127,22 @@
         </w:numPr>
       </w:pPr>
       <w:r>
-        <w:t>Projects help people and assets</w:t>
-      </w:r>
-      <w:r>
-        <w:t xml:space="preserve"> and milestones</w:t>
+        <w:t>Projects have</w:t>
+      </w:r>
+      <w:r>
+        <w:t xml:space="preserve"> people and assets</w:t>
+      </w:r>
+      <w:r>
+        <w:t xml:space="preserve"> </w:t>
+      </w:r>
+      <w:r>
+        <w:t xml:space="preserve">that they help </w:t>
+      </w:r>
+      <w:r>
+        <w:t>and milestones</w:t>
+      </w:r>
+      <w:r>
+        <w:t xml:space="preserve"> that they track</w:t>
       </w:r>
     </w:p>
     <w:p>
@@ -271,8 +295,6 @@
       <w:r>
         <w:t>: ‘’,</w:t>
       </w:r>
-      <w:bookmarkStart w:id="0" w:name="_GoBack"/>
-      <w:bookmarkEnd w:id="0"/>
     </w:p>
     <w:p>
       <w:r>
@@ -435,6 +457,211 @@
     <w:p>
       <w:r>
         <w:t xml:space="preserve">    </w:t>
+      </w:r>
+    </w:p>
+    <w:p/>
+    <w:p>
+      <w:r>
+        <w:t>Tim email:</w:t>
+      </w:r>
+    </w:p>
+    <w:bookmarkStart w:id="0" w:name="_GoBack"/>
+    <w:p>
+      <w:r>
+        <w:fldChar w:fldCharType="begin"/>
+      </w:r>
+      <w:r>
+        <w:instrText xml:space="preserve"> HYPERLINK "</w:instrText>
+      </w:r>
+      <w:r>
+        <w:instrText>http://www.sitepoint.com/kickstart-your-angularjs-development-with-yeoman-grunt-and-bower/</w:instrText>
+      </w:r>
+      <w:r>
+        <w:instrText xml:space="preserve">" </w:instrText>
+      </w:r>
+      <w:r>
+        <w:fldChar w:fldCharType="separate"/>
+      </w:r>
+      <w:r>
+        <w:rPr>
+          <w:rStyle w:val="Hyperlink"/>
+        </w:rPr>
+        <w:t>http://www.sitepoint.com/kickstart-your-angularjs-development-with-yeoman-grunt-and-bower/</w:t>
+      </w:r>
+      <w:r>
+        <w:fldChar w:fldCharType="end"/>
+      </w:r>
+    </w:p>
+    <w:p/>
+    <w:p>
+      <w:r>
+        <w:t>On the command line</w:t>
+      </w:r>
+      <w:r>
+        <w:t xml:space="preserve"> in a directory for the project</w:t>
+      </w:r>
+      <w:r>
+        <w:t>:</w:t>
+      </w:r>
+    </w:p>
+    <w:p/>
+    <w:p>
+      <w:pPr>
+        <w:pStyle w:val="HTMLPreformatted"/>
+      </w:pPr>
+      <w:r>
+        <w:t xml:space="preserve">&gt;&gt;&gt; </w:t>
+      </w:r>
+      <w:proofErr w:type="spellStart"/>
+      <w:proofErr w:type="gramStart"/>
+      <w:r>
+        <w:rPr>
+          <w:rStyle w:val="HTMLCode"/>
+        </w:rPr>
+        <w:t>npm</w:t>
+      </w:r>
+      <w:proofErr w:type="spellEnd"/>
+      <w:proofErr w:type="gramEnd"/>
+      <w:r>
+        <w:rPr>
+          <w:rStyle w:val="HTMLCode"/>
+        </w:rPr>
+        <w:t xml:space="preserve"> install -g </w:t>
+      </w:r>
+      <w:proofErr w:type="spellStart"/>
+      <w:r>
+        <w:rPr>
+          <w:rStyle w:val="HTMLCode"/>
+        </w:rPr>
+        <w:t>yo</w:t>
+      </w:r>
+      <w:proofErr w:type="spellEnd"/>
+      <w:r>
+        <w:rPr>
+          <w:rStyle w:val="HTMLCode"/>
+        </w:rPr>
+        <w:t xml:space="preserve"> grunt-cli bower</w:t>
+      </w:r>
+    </w:p>
+    <w:p>
+      <w:r>
+        <w:t>(</w:t>
+      </w:r>
+      <w:r>
+        <w:t>This installs yeoman</w:t>
+      </w:r>
+      <w:r>
+        <w:t>, grunt and bower – we need grunt to run site on local.)</w:t>
+      </w:r>
+    </w:p>
+    <w:p>
+      <w:r>
+        <w:lastRenderedPageBreak/>
+        <w:t xml:space="preserve">&gt;&gt;&gt; </w:t>
+      </w:r>
+      <w:proofErr w:type="spellStart"/>
+      <w:proofErr w:type="gramStart"/>
+      <w:r>
+        <w:t>git</w:t>
+      </w:r>
+      <w:proofErr w:type="spellEnd"/>
+      <w:proofErr w:type="gramEnd"/>
+      <w:r>
+        <w:t xml:space="preserve"> clone </w:t>
+      </w:r>
+      <w:hyperlink r:id="rId6" w:history="1">
+        <w:r>
+          <w:rPr>
+            <w:rStyle w:val="Hyperlink"/>
+          </w:rPr>
+          <w:t>https://github.com/coding4kicks/np-projectmanagement.git</w:t>
+        </w:r>
+      </w:hyperlink>
+    </w:p>
+    <w:p>
+      <w:r>
+        <w:t>(</w:t>
+      </w:r>
+      <w:proofErr w:type="gramStart"/>
+      <w:r>
+        <w:t>this</w:t>
+      </w:r>
+      <w:proofErr w:type="gramEnd"/>
+      <w:r>
+        <w:t xml:space="preserve"> clones the project onto your computer)</w:t>
+      </w:r>
+    </w:p>
+    <w:p/>
+    <w:p>
+      <w:r>
+        <w:t xml:space="preserve">&gt;&gt;&gt; </w:t>
+      </w:r>
+      <w:proofErr w:type="spellStart"/>
+      <w:proofErr w:type="gramStart"/>
+      <w:r>
+        <w:t>git</w:t>
+      </w:r>
+      <w:proofErr w:type="spellEnd"/>
+      <w:proofErr w:type="gramEnd"/>
+      <w:r>
+        <w:t xml:space="preserve"> pull origin</w:t>
+      </w:r>
+    </w:p>
+    <w:p>
+      <w:r>
+        <w:t>(</w:t>
+      </w:r>
+      <w:proofErr w:type="gramStart"/>
+      <w:r>
+        <w:t>use</w:t>
+      </w:r>
+      <w:proofErr w:type="gramEnd"/>
+      <w:r>
+        <w:t xml:space="preserve"> this whenever you want to pull in project updates)</w:t>
+      </w:r>
+    </w:p>
+    <w:p/>
+    <w:p>
+      <w:r>
+        <w:t xml:space="preserve">&gt;&gt;&gt; </w:t>
+      </w:r>
+      <w:proofErr w:type="gramStart"/>
+      <w:r>
+        <w:t>grunt</w:t>
+      </w:r>
+      <w:proofErr w:type="gramEnd"/>
+      <w:r>
+        <w:t xml:space="preserve"> server</w:t>
+      </w:r>
+    </w:p>
+    <w:p>
+      <w:r>
+        <w:t>(</w:t>
+      </w:r>
+      <w:proofErr w:type="gramStart"/>
+      <w:r>
+        <w:t>use</w:t>
+      </w:r>
+      <w:proofErr w:type="gramEnd"/>
+      <w:r>
+        <w:t xml:space="preserve"> this to run the app on your local machine)</w:t>
+      </w:r>
+    </w:p>
+    <w:bookmarkEnd w:id="0"/>
+    <w:p/>
+    <w:p>
+      <w:r>
+        <w:t xml:space="preserve">Question: do we have chart and data with dropdowns for </w:t>
+      </w:r>
+      <w:proofErr w:type="gramStart"/>
+      <w:r>
+        <w:t>projects</w:t>
+      </w:r>
+      <w:proofErr w:type="gramEnd"/>
+    </w:p>
+    <w:p>
+      <w:r>
+        <w:t>Or do we have separate sidebar navigation for each project with a data and chart info.</w:t>
       </w:r>
     </w:p>
     <w:sectPr>
@@ -738,6 +965,75 @@
       <w:contextualSpacing/>
     </w:pPr>
   </w:style>
+  <w:style w:type="character" w:styleId="Hyperlink">
+    <w:name w:val="Hyperlink"/>
+    <w:basedOn w:val="DefaultParagraphFont"/>
+    <w:uiPriority w:val="99"/>
+    <w:unhideWhenUsed/>
+    <w:rsid w:val="00877988"/>
+    <w:rPr>
+      <w:color w:val="0000FF" w:themeColor="hyperlink"/>
+      <w:u w:val="single"/>
+    </w:rPr>
+  </w:style>
+  <w:style w:type="paragraph" w:styleId="HTMLPreformatted">
+    <w:name w:val="HTML Preformatted"/>
+    <w:basedOn w:val="Normal"/>
+    <w:link w:val="HTMLPreformattedChar"/>
+    <w:uiPriority w:val="99"/>
+    <w:unhideWhenUsed/>
+    <w:rsid w:val="00877988"/>
+    <w:pPr>
+      <w:tabs>
+        <w:tab w:val="left" w:pos="916"/>
+        <w:tab w:val="left" w:pos="1832"/>
+        <w:tab w:val="left" w:pos="2748"/>
+        <w:tab w:val="left" w:pos="3664"/>
+        <w:tab w:val="left" w:pos="4580"/>
+        <w:tab w:val="left" w:pos="5496"/>
+        <w:tab w:val="left" w:pos="6412"/>
+        <w:tab w:val="left" w:pos="7328"/>
+        <w:tab w:val="left" w:pos="8244"/>
+        <w:tab w:val="left" w:pos="9160"/>
+        <w:tab w:val="left" w:pos="10076"/>
+        <w:tab w:val="left" w:pos="10992"/>
+        <w:tab w:val="left" w:pos="11908"/>
+        <w:tab w:val="left" w:pos="12824"/>
+        <w:tab w:val="left" w:pos="13740"/>
+        <w:tab w:val="left" w:pos="14656"/>
+      </w:tabs>
+    </w:pPr>
+    <w:rPr>
+      <w:rFonts w:ascii="Courier" w:hAnsi="Courier" w:cs="Courier"/>
+      <w:sz w:val="20"/>
+      <w:szCs w:val="20"/>
+    </w:rPr>
+  </w:style>
+  <w:style w:type="character" w:customStyle="1" w:styleId="HTMLPreformattedChar">
+    <w:name w:val="HTML Preformatted Char"/>
+    <w:basedOn w:val="DefaultParagraphFont"/>
+    <w:link w:val="HTMLPreformatted"/>
+    <w:uiPriority w:val="99"/>
+    <w:rsid w:val="00877988"/>
+    <w:rPr>
+      <w:rFonts w:ascii="Courier" w:hAnsi="Courier" w:cs="Courier"/>
+      <w:sz w:val="20"/>
+      <w:szCs w:val="20"/>
+    </w:rPr>
+  </w:style>
+  <w:style w:type="character" w:styleId="HTMLCode">
+    <w:name w:val="HTML Code"/>
+    <w:basedOn w:val="DefaultParagraphFont"/>
+    <w:uiPriority w:val="99"/>
+    <w:semiHidden/>
+    <w:unhideWhenUsed/>
+    <w:rsid w:val="00877988"/>
+    <w:rPr>
+      <w:rFonts w:ascii="Courier" w:eastAsiaTheme="minorEastAsia" w:hAnsi="Courier" w:cs="Courier"/>
+      <w:sz w:val="20"/>
+      <w:szCs w:val="20"/>
+    </w:rPr>
+  </w:style>
 </w:styles>
 </file>
 
@@ -934,6 +1230,75 @@
       <w:ind w:left="720"/>
       <w:contextualSpacing/>
     </w:pPr>
+  </w:style>
+  <w:style w:type="character" w:styleId="Hyperlink">
+    <w:name w:val="Hyperlink"/>
+    <w:basedOn w:val="DefaultParagraphFont"/>
+    <w:uiPriority w:val="99"/>
+    <w:unhideWhenUsed/>
+    <w:rsid w:val="00877988"/>
+    <w:rPr>
+      <w:color w:val="0000FF" w:themeColor="hyperlink"/>
+      <w:u w:val="single"/>
+    </w:rPr>
+  </w:style>
+  <w:style w:type="paragraph" w:styleId="HTMLPreformatted">
+    <w:name w:val="HTML Preformatted"/>
+    <w:basedOn w:val="Normal"/>
+    <w:link w:val="HTMLPreformattedChar"/>
+    <w:uiPriority w:val="99"/>
+    <w:unhideWhenUsed/>
+    <w:rsid w:val="00877988"/>
+    <w:pPr>
+      <w:tabs>
+        <w:tab w:val="left" w:pos="916"/>
+        <w:tab w:val="left" w:pos="1832"/>
+        <w:tab w:val="left" w:pos="2748"/>
+        <w:tab w:val="left" w:pos="3664"/>
+        <w:tab w:val="left" w:pos="4580"/>
+        <w:tab w:val="left" w:pos="5496"/>
+        <w:tab w:val="left" w:pos="6412"/>
+        <w:tab w:val="left" w:pos="7328"/>
+        <w:tab w:val="left" w:pos="8244"/>
+        <w:tab w:val="left" w:pos="9160"/>
+        <w:tab w:val="left" w:pos="10076"/>
+        <w:tab w:val="left" w:pos="10992"/>
+        <w:tab w:val="left" w:pos="11908"/>
+        <w:tab w:val="left" w:pos="12824"/>
+        <w:tab w:val="left" w:pos="13740"/>
+        <w:tab w:val="left" w:pos="14656"/>
+      </w:tabs>
+    </w:pPr>
+    <w:rPr>
+      <w:rFonts w:ascii="Courier" w:hAnsi="Courier" w:cs="Courier"/>
+      <w:sz w:val="20"/>
+      <w:szCs w:val="20"/>
+    </w:rPr>
+  </w:style>
+  <w:style w:type="character" w:customStyle="1" w:styleId="HTMLPreformattedChar">
+    <w:name w:val="HTML Preformatted Char"/>
+    <w:basedOn w:val="DefaultParagraphFont"/>
+    <w:link w:val="HTMLPreformatted"/>
+    <w:uiPriority w:val="99"/>
+    <w:rsid w:val="00877988"/>
+    <w:rPr>
+      <w:rFonts w:ascii="Courier" w:hAnsi="Courier" w:cs="Courier"/>
+      <w:sz w:val="20"/>
+      <w:szCs w:val="20"/>
+    </w:rPr>
+  </w:style>
+  <w:style w:type="character" w:styleId="HTMLCode">
+    <w:name w:val="HTML Code"/>
+    <w:basedOn w:val="DefaultParagraphFont"/>
+    <w:uiPriority w:val="99"/>
+    <w:semiHidden/>
+    <w:unhideWhenUsed/>
+    <w:rsid w:val="00877988"/>
+    <w:rPr>
+      <w:rFonts w:ascii="Courier" w:eastAsiaTheme="minorEastAsia" w:hAnsi="Courier" w:cs="Courier"/>
+      <w:sz w:val="20"/>
+      <w:szCs w:val="20"/>
+    </w:rPr>
   </w:style>
 </w:styles>
 </file>

</xml_diff>

<commit_message>
Integrate datatable for entries.
</commit_message>
<xml_diff>
--- a/specs/NP-ProjectSpec.docx
+++ b/specs/NP-ProjectSpec.docx
@@ -465,32 +465,15 @@
         <w:t>Tim email:</w:t>
       </w:r>
     </w:p>
-    <w:bookmarkStart w:id="0" w:name="_GoBack"/>
-    <w:p>
-      <w:r>
-        <w:fldChar w:fldCharType="begin"/>
-      </w:r>
-      <w:r>
-        <w:instrText xml:space="preserve"> HYPERLINK "</w:instrText>
-      </w:r>
-      <w:r>
-        <w:instrText>http://www.sitepoint.com/kickstart-your-angularjs-development-with-yeoman-grunt-and-bower/</w:instrText>
-      </w:r>
-      <w:r>
-        <w:instrText xml:space="preserve">" </w:instrText>
-      </w:r>
-      <w:r>
-        <w:fldChar w:fldCharType="separate"/>
-      </w:r>
-      <w:r>
-        <w:rPr>
-          <w:rStyle w:val="Hyperlink"/>
-        </w:rPr>
-        <w:t>http://www.sitepoint.com/kickstart-your-angularjs-development-with-yeoman-grunt-and-bower/</w:t>
-      </w:r>
-      <w:r>
-        <w:fldChar w:fldCharType="end"/>
-      </w:r>
+    <w:p>
+      <w:hyperlink r:id="rId6" w:history="1">
+        <w:r>
+          <w:rPr>
+            <w:rStyle w:val="Hyperlink"/>
+          </w:rPr>
+          <w:t>http://www.sitepoint.com/kickstart-your-angularjs-development-with-yeoman-grunt-and-bower/</w:t>
+        </w:r>
+      </w:hyperlink>
     </w:p>
     <w:p/>
     <w:p>
@@ -569,7 +552,7 @@
       <w:r>
         <w:t xml:space="preserve"> clone </w:t>
       </w:r>
-      <w:hyperlink r:id="rId6" w:history="1">
+      <w:hyperlink r:id="rId7" w:history="1">
         <w:r>
           <w:rPr>
             <w:rStyle w:val="Hyperlink"/>
@@ -647,7 +630,6 @@
         <w:t xml:space="preserve"> this to run the app on your local machine)</w:t>
       </w:r>
     </w:p>
-    <w:bookmarkEnd w:id="0"/>
     <w:p/>
     <w:p>
       <w:r>
@@ -663,6 +645,1382 @@
       <w:r>
         <w:t>Or do we have separate sidebar navigation for each project with a data and chart info.</w:t>
       </w:r>
+    </w:p>
+    <w:p/>
+    <w:p>
+      <w:r>
+        <w:t>NEXT STEPS</w:t>
+      </w:r>
+    </w:p>
+    <w:p>
+      <w:pPr>
+        <w:tabs>
+          <w:tab w:val="left" w:pos="916"/>
+          <w:tab w:val="left" w:pos="1832"/>
+          <w:tab w:val="left" w:pos="2748"/>
+          <w:tab w:val="left" w:pos="3664"/>
+          <w:tab w:val="left" w:pos="4580"/>
+          <w:tab w:val="left" w:pos="5496"/>
+          <w:tab w:val="left" w:pos="6412"/>
+          <w:tab w:val="left" w:pos="7328"/>
+          <w:tab w:val="left" w:pos="8244"/>
+          <w:tab w:val="left" w:pos="9160"/>
+          <w:tab w:val="left" w:pos="10076"/>
+          <w:tab w:val="left" w:pos="10992"/>
+          <w:tab w:val="left" w:pos="11908"/>
+          <w:tab w:val="left" w:pos="12824"/>
+          <w:tab w:val="left" w:pos="13740"/>
+          <w:tab w:val="left" w:pos="14656"/>
+        </w:tabs>
+        <w:rPr>
+          <w:rFonts w:ascii="Courier" w:hAnsi="Courier" w:cs="Courier"/>
+          <w:strike/>
+          <w:sz w:val="20"/>
+          <w:szCs w:val="20"/>
+        </w:rPr>
+      </w:pPr>
+      <w:r>
+        <w:rPr>
+          <w:rFonts w:ascii="Courier" w:hAnsi="Courier" w:cs="Courier"/>
+          <w:strike/>
+          <w:sz w:val="20"/>
+          <w:szCs w:val="20"/>
+        </w:rPr>
+        <w:t xml:space="preserve">1. Can we lose December on the charts and zero out </w:t>
+      </w:r>
+      <w:proofErr w:type="gramStart"/>
+      <w:r>
+        <w:rPr>
+          <w:rFonts w:ascii="Courier" w:hAnsi="Courier" w:cs="Courier"/>
+          <w:strike/>
+          <w:sz w:val="20"/>
+          <w:szCs w:val="20"/>
+        </w:rPr>
+        <w:t>November.</w:t>
+      </w:r>
+      <w:proofErr w:type="gramEnd"/>
+    </w:p>
+    <w:p>
+      <w:pPr>
+        <w:tabs>
+          <w:tab w:val="left" w:pos="916"/>
+          <w:tab w:val="left" w:pos="1832"/>
+          <w:tab w:val="left" w:pos="2748"/>
+          <w:tab w:val="left" w:pos="3664"/>
+          <w:tab w:val="left" w:pos="4580"/>
+          <w:tab w:val="left" w:pos="5496"/>
+          <w:tab w:val="left" w:pos="6412"/>
+          <w:tab w:val="left" w:pos="7328"/>
+          <w:tab w:val="left" w:pos="8244"/>
+          <w:tab w:val="left" w:pos="9160"/>
+          <w:tab w:val="left" w:pos="10076"/>
+          <w:tab w:val="left" w:pos="10992"/>
+          <w:tab w:val="left" w:pos="11908"/>
+          <w:tab w:val="left" w:pos="12824"/>
+          <w:tab w:val="left" w:pos="13740"/>
+          <w:tab w:val="left" w:pos="14656"/>
+        </w:tabs>
+        <w:rPr>
+          <w:rFonts w:ascii="Courier" w:hAnsi="Courier" w:cs="Courier"/>
+          <w:strike/>
+          <w:sz w:val="20"/>
+          <w:szCs w:val="20"/>
+        </w:rPr>
+      </w:pPr>
+    </w:p>
+    <w:p>
+      <w:pPr>
+        <w:tabs>
+          <w:tab w:val="left" w:pos="916"/>
+          <w:tab w:val="left" w:pos="1832"/>
+          <w:tab w:val="left" w:pos="2748"/>
+          <w:tab w:val="left" w:pos="3664"/>
+          <w:tab w:val="left" w:pos="4580"/>
+          <w:tab w:val="left" w:pos="5496"/>
+          <w:tab w:val="left" w:pos="6412"/>
+          <w:tab w:val="left" w:pos="7328"/>
+          <w:tab w:val="left" w:pos="8244"/>
+          <w:tab w:val="left" w:pos="9160"/>
+          <w:tab w:val="left" w:pos="10076"/>
+          <w:tab w:val="left" w:pos="10992"/>
+          <w:tab w:val="left" w:pos="11908"/>
+          <w:tab w:val="left" w:pos="12824"/>
+          <w:tab w:val="left" w:pos="13740"/>
+          <w:tab w:val="left" w:pos="14656"/>
+        </w:tabs>
+        <w:rPr>
+          <w:rFonts w:ascii="Courier" w:hAnsi="Courier" w:cs="Courier"/>
+          <w:strike/>
+          <w:sz w:val="20"/>
+          <w:szCs w:val="20"/>
+        </w:rPr>
+      </w:pPr>
+      <w:r>
+        <w:rPr>
+          <w:rFonts w:ascii="Courier" w:hAnsi="Courier" w:cs="Courier"/>
+          <w:strike/>
+          <w:sz w:val="20"/>
+          <w:szCs w:val="20"/>
+        </w:rPr>
+        <w:t xml:space="preserve">2. Can we move the screening status above </w:t>
+      </w:r>
+      <w:proofErr w:type="spellStart"/>
+      <w:r>
+        <w:rPr>
+          <w:rFonts w:ascii="Courier" w:hAnsi="Courier" w:cs="Courier"/>
+          <w:strike/>
+          <w:sz w:val="20"/>
+          <w:szCs w:val="20"/>
+        </w:rPr>
+        <w:t>CountyCare</w:t>
+      </w:r>
+      <w:proofErr w:type="spellEnd"/>
+      <w:r>
+        <w:rPr>
+          <w:rFonts w:ascii="Courier" w:hAnsi="Courier" w:cs="Courier"/>
+          <w:strike/>
+          <w:sz w:val="20"/>
+          <w:szCs w:val="20"/>
+        </w:rPr>
+        <w:t xml:space="preserve"> Enrollment? </w:t>
+      </w:r>
+    </w:p>
+    <w:p>
+      <w:pPr>
+        <w:tabs>
+          <w:tab w:val="left" w:pos="916"/>
+          <w:tab w:val="left" w:pos="1832"/>
+          <w:tab w:val="left" w:pos="2748"/>
+          <w:tab w:val="left" w:pos="3664"/>
+          <w:tab w:val="left" w:pos="4580"/>
+          <w:tab w:val="left" w:pos="5496"/>
+          <w:tab w:val="left" w:pos="6412"/>
+          <w:tab w:val="left" w:pos="7328"/>
+          <w:tab w:val="left" w:pos="8244"/>
+          <w:tab w:val="left" w:pos="9160"/>
+          <w:tab w:val="left" w:pos="10076"/>
+          <w:tab w:val="left" w:pos="10992"/>
+          <w:tab w:val="left" w:pos="11908"/>
+          <w:tab w:val="left" w:pos="12824"/>
+          <w:tab w:val="left" w:pos="13740"/>
+          <w:tab w:val="left" w:pos="14656"/>
+        </w:tabs>
+        <w:rPr>
+          <w:rFonts w:ascii="Courier" w:hAnsi="Courier" w:cs="Courier"/>
+          <w:sz w:val="20"/>
+          <w:szCs w:val="20"/>
+        </w:rPr>
+      </w:pPr>
+    </w:p>
+    <w:p>
+      <w:pPr>
+        <w:tabs>
+          <w:tab w:val="left" w:pos="916"/>
+          <w:tab w:val="left" w:pos="1832"/>
+          <w:tab w:val="left" w:pos="2748"/>
+          <w:tab w:val="left" w:pos="3664"/>
+          <w:tab w:val="left" w:pos="4580"/>
+          <w:tab w:val="left" w:pos="5496"/>
+          <w:tab w:val="left" w:pos="6412"/>
+          <w:tab w:val="left" w:pos="7328"/>
+          <w:tab w:val="left" w:pos="8244"/>
+          <w:tab w:val="left" w:pos="9160"/>
+          <w:tab w:val="left" w:pos="10076"/>
+          <w:tab w:val="left" w:pos="10992"/>
+          <w:tab w:val="left" w:pos="11908"/>
+          <w:tab w:val="left" w:pos="12824"/>
+          <w:tab w:val="left" w:pos="13740"/>
+          <w:tab w:val="left" w:pos="14656"/>
+        </w:tabs>
+        <w:rPr>
+          <w:rFonts w:ascii="Courier" w:hAnsi="Courier" w:cs="Courier"/>
+          <w:strike/>
+          <w:sz w:val="20"/>
+          <w:szCs w:val="20"/>
+        </w:rPr>
+      </w:pPr>
+      <w:r>
+        <w:rPr>
+          <w:rFonts w:ascii="Courier" w:hAnsi="Courier" w:cs="Courier"/>
+          <w:strike/>
+          <w:sz w:val="20"/>
+          <w:szCs w:val="20"/>
+        </w:rPr>
+        <w:t xml:space="preserve">3. If you refer back to the original template, there are four boxes along the top of the charts page. Can we add those back in and use the </w:t>
+      </w:r>
+      <w:proofErr w:type="gramStart"/>
+      <w:r>
+        <w:rPr>
+          <w:rFonts w:ascii="Courier" w:hAnsi="Courier" w:cs="Courier"/>
+          <w:strike/>
+          <w:sz w:val="20"/>
+          <w:szCs w:val="20"/>
+        </w:rPr>
+        <w:t>following:</w:t>
+      </w:r>
+      <w:proofErr w:type="gramEnd"/>
+      <w:r>
+        <w:rPr>
+          <w:rFonts w:ascii="Courier" w:hAnsi="Courier" w:cs="Courier"/>
+          <w:strike/>
+          <w:sz w:val="20"/>
+          <w:szCs w:val="20"/>
+        </w:rPr>
+        <w:t xml:space="preserve"> </w:t>
+      </w:r>
+    </w:p>
+    <w:p>
+      <w:pPr>
+        <w:tabs>
+          <w:tab w:val="left" w:pos="916"/>
+          <w:tab w:val="left" w:pos="1832"/>
+          <w:tab w:val="left" w:pos="2748"/>
+          <w:tab w:val="left" w:pos="3664"/>
+          <w:tab w:val="left" w:pos="4580"/>
+          <w:tab w:val="left" w:pos="5496"/>
+          <w:tab w:val="left" w:pos="6412"/>
+          <w:tab w:val="left" w:pos="7328"/>
+          <w:tab w:val="left" w:pos="8244"/>
+          <w:tab w:val="left" w:pos="9160"/>
+          <w:tab w:val="left" w:pos="10076"/>
+          <w:tab w:val="left" w:pos="10992"/>
+          <w:tab w:val="left" w:pos="11908"/>
+          <w:tab w:val="left" w:pos="12824"/>
+          <w:tab w:val="left" w:pos="13740"/>
+          <w:tab w:val="left" w:pos="14656"/>
+        </w:tabs>
+        <w:rPr>
+          <w:rFonts w:ascii="Courier" w:hAnsi="Courier" w:cs="Courier"/>
+          <w:strike/>
+          <w:sz w:val="20"/>
+          <w:szCs w:val="20"/>
+        </w:rPr>
+      </w:pPr>
+    </w:p>
+    <w:p>
+      <w:pPr>
+        <w:tabs>
+          <w:tab w:val="left" w:pos="916"/>
+          <w:tab w:val="left" w:pos="1832"/>
+          <w:tab w:val="left" w:pos="2748"/>
+          <w:tab w:val="left" w:pos="3664"/>
+          <w:tab w:val="left" w:pos="4580"/>
+          <w:tab w:val="left" w:pos="5496"/>
+          <w:tab w:val="left" w:pos="6412"/>
+          <w:tab w:val="left" w:pos="7328"/>
+          <w:tab w:val="left" w:pos="8244"/>
+          <w:tab w:val="left" w:pos="9160"/>
+          <w:tab w:val="left" w:pos="10076"/>
+          <w:tab w:val="left" w:pos="10992"/>
+          <w:tab w:val="left" w:pos="11908"/>
+          <w:tab w:val="left" w:pos="12824"/>
+          <w:tab w:val="left" w:pos="13740"/>
+          <w:tab w:val="left" w:pos="14656"/>
+        </w:tabs>
+        <w:rPr>
+          <w:rFonts w:ascii="Courier" w:hAnsi="Courier" w:cs="Courier"/>
+          <w:strike/>
+          <w:sz w:val="20"/>
+          <w:szCs w:val="20"/>
+        </w:rPr>
+      </w:pPr>
+      <w:r>
+        <w:rPr>
+          <w:rFonts w:ascii="Courier" w:hAnsi="Courier" w:cs="Courier"/>
+          <w:strike/>
+          <w:sz w:val="20"/>
+          <w:szCs w:val="20"/>
+        </w:rPr>
+        <w:t xml:space="preserve">Total Seen = total records in the database all months </w:t>
+      </w:r>
+    </w:p>
+    <w:p>
+      <w:pPr>
+        <w:tabs>
+          <w:tab w:val="left" w:pos="916"/>
+          <w:tab w:val="left" w:pos="1832"/>
+          <w:tab w:val="left" w:pos="2748"/>
+          <w:tab w:val="left" w:pos="3664"/>
+          <w:tab w:val="left" w:pos="4580"/>
+          <w:tab w:val="left" w:pos="5496"/>
+          <w:tab w:val="left" w:pos="6412"/>
+          <w:tab w:val="left" w:pos="7328"/>
+          <w:tab w:val="left" w:pos="8244"/>
+          <w:tab w:val="left" w:pos="9160"/>
+          <w:tab w:val="left" w:pos="10076"/>
+          <w:tab w:val="left" w:pos="10992"/>
+          <w:tab w:val="left" w:pos="11908"/>
+          <w:tab w:val="left" w:pos="12824"/>
+          <w:tab w:val="left" w:pos="13740"/>
+          <w:tab w:val="left" w:pos="14656"/>
+        </w:tabs>
+        <w:rPr>
+          <w:rFonts w:ascii="Courier" w:hAnsi="Courier" w:cs="Courier"/>
+          <w:strike/>
+          <w:sz w:val="20"/>
+          <w:szCs w:val="20"/>
+        </w:rPr>
+      </w:pPr>
+    </w:p>
+    <w:p>
+      <w:pPr>
+        <w:tabs>
+          <w:tab w:val="left" w:pos="916"/>
+          <w:tab w:val="left" w:pos="1832"/>
+          <w:tab w:val="left" w:pos="2748"/>
+          <w:tab w:val="left" w:pos="3664"/>
+          <w:tab w:val="left" w:pos="4580"/>
+          <w:tab w:val="left" w:pos="5496"/>
+          <w:tab w:val="left" w:pos="6412"/>
+          <w:tab w:val="left" w:pos="7328"/>
+          <w:tab w:val="left" w:pos="8244"/>
+          <w:tab w:val="left" w:pos="9160"/>
+          <w:tab w:val="left" w:pos="10076"/>
+          <w:tab w:val="left" w:pos="10992"/>
+          <w:tab w:val="left" w:pos="11908"/>
+          <w:tab w:val="left" w:pos="12824"/>
+          <w:tab w:val="left" w:pos="13740"/>
+          <w:tab w:val="left" w:pos="14656"/>
+        </w:tabs>
+        <w:rPr>
+          <w:rFonts w:ascii="Courier" w:hAnsi="Courier" w:cs="Courier"/>
+          <w:strike/>
+          <w:sz w:val="20"/>
+          <w:szCs w:val="20"/>
+        </w:rPr>
+      </w:pPr>
+      <w:r>
+        <w:rPr>
+          <w:rFonts w:ascii="Courier" w:hAnsi="Courier" w:cs="Courier"/>
+          <w:strike/>
+          <w:sz w:val="20"/>
+          <w:szCs w:val="20"/>
+        </w:rPr>
+        <w:t xml:space="preserve">Total Initiated = total initiated all months </w:t>
+      </w:r>
+    </w:p>
+    <w:p>
+      <w:pPr>
+        <w:tabs>
+          <w:tab w:val="left" w:pos="916"/>
+          <w:tab w:val="left" w:pos="1832"/>
+          <w:tab w:val="left" w:pos="2748"/>
+          <w:tab w:val="left" w:pos="3664"/>
+          <w:tab w:val="left" w:pos="4580"/>
+          <w:tab w:val="left" w:pos="5496"/>
+          <w:tab w:val="left" w:pos="6412"/>
+          <w:tab w:val="left" w:pos="7328"/>
+          <w:tab w:val="left" w:pos="8244"/>
+          <w:tab w:val="left" w:pos="9160"/>
+          <w:tab w:val="left" w:pos="10076"/>
+          <w:tab w:val="left" w:pos="10992"/>
+          <w:tab w:val="left" w:pos="11908"/>
+          <w:tab w:val="left" w:pos="12824"/>
+          <w:tab w:val="left" w:pos="13740"/>
+          <w:tab w:val="left" w:pos="14656"/>
+        </w:tabs>
+        <w:rPr>
+          <w:rFonts w:ascii="Courier" w:hAnsi="Courier" w:cs="Courier"/>
+          <w:strike/>
+          <w:sz w:val="20"/>
+          <w:szCs w:val="20"/>
+        </w:rPr>
+      </w:pPr>
+    </w:p>
+    <w:p>
+      <w:pPr>
+        <w:tabs>
+          <w:tab w:val="left" w:pos="916"/>
+          <w:tab w:val="left" w:pos="1832"/>
+          <w:tab w:val="left" w:pos="2748"/>
+          <w:tab w:val="left" w:pos="3664"/>
+          <w:tab w:val="left" w:pos="4580"/>
+          <w:tab w:val="left" w:pos="5496"/>
+          <w:tab w:val="left" w:pos="6412"/>
+          <w:tab w:val="left" w:pos="7328"/>
+          <w:tab w:val="left" w:pos="8244"/>
+          <w:tab w:val="left" w:pos="9160"/>
+          <w:tab w:val="left" w:pos="10076"/>
+          <w:tab w:val="left" w:pos="10992"/>
+          <w:tab w:val="left" w:pos="11908"/>
+          <w:tab w:val="left" w:pos="12824"/>
+          <w:tab w:val="left" w:pos="13740"/>
+          <w:tab w:val="left" w:pos="14656"/>
+        </w:tabs>
+        <w:rPr>
+          <w:rFonts w:ascii="Courier" w:hAnsi="Courier" w:cs="Courier"/>
+          <w:strike/>
+          <w:sz w:val="20"/>
+          <w:szCs w:val="20"/>
+        </w:rPr>
+      </w:pPr>
+      <w:r>
+        <w:rPr>
+          <w:rFonts w:ascii="Courier" w:hAnsi="Courier" w:cs="Courier"/>
+          <w:strike/>
+          <w:sz w:val="20"/>
+          <w:szCs w:val="20"/>
+        </w:rPr>
+        <w:t xml:space="preserve">Total Ineligible = total ineligible all months </w:t>
+      </w:r>
+    </w:p>
+    <w:p>
+      <w:pPr>
+        <w:tabs>
+          <w:tab w:val="left" w:pos="916"/>
+          <w:tab w:val="left" w:pos="1832"/>
+          <w:tab w:val="left" w:pos="2748"/>
+          <w:tab w:val="left" w:pos="3664"/>
+          <w:tab w:val="left" w:pos="4580"/>
+          <w:tab w:val="left" w:pos="5496"/>
+          <w:tab w:val="left" w:pos="6412"/>
+          <w:tab w:val="left" w:pos="7328"/>
+          <w:tab w:val="left" w:pos="8244"/>
+          <w:tab w:val="left" w:pos="9160"/>
+          <w:tab w:val="left" w:pos="10076"/>
+          <w:tab w:val="left" w:pos="10992"/>
+          <w:tab w:val="left" w:pos="11908"/>
+          <w:tab w:val="left" w:pos="12824"/>
+          <w:tab w:val="left" w:pos="13740"/>
+          <w:tab w:val="left" w:pos="14656"/>
+        </w:tabs>
+        <w:rPr>
+          <w:rFonts w:ascii="Courier" w:hAnsi="Courier" w:cs="Courier"/>
+          <w:strike/>
+          <w:sz w:val="20"/>
+          <w:szCs w:val="20"/>
+        </w:rPr>
+      </w:pPr>
+    </w:p>
+    <w:p>
+      <w:pPr>
+        <w:tabs>
+          <w:tab w:val="left" w:pos="916"/>
+          <w:tab w:val="left" w:pos="1832"/>
+          <w:tab w:val="left" w:pos="2748"/>
+          <w:tab w:val="left" w:pos="3664"/>
+          <w:tab w:val="left" w:pos="4580"/>
+          <w:tab w:val="left" w:pos="5496"/>
+          <w:tab w:val="left" w:pos="6412"/>
+          <w:tab w:val="left" w:pos="7328"/>
+          <w:tab w:val="left" w:pos="8244"/>
+          <w:tab w:val="left" w:pos="9160"/>
+          <w:tab w:val="left" w:pos="10076"/>
+          <w:tab w:val="left" w:pos="10992"/>
+          <w:tab w:val="left" w:pos="11908"/>
+          <w:tab w:val="left" w:pos="12824"/>
+          <w:tab w:val="left" w:pos="13740"/>
+          <w:tab w:val="left" w:pos="14656"/>
+        </w:tabs>
+        <w:rPr>
+          <w:rFonts w:ascii="Courier" w:hAnsi="Courier" w:cs="Courier"/>
+          <w:strike/>
+          <w:sz w:val="20"/>
+          <w:szCs w:val="20"/>
+        </w:rPr>
+      </w:pPr>
+      <w:r>
+        <w:rPr>
+          <w:rFonts w:ascii="Courier" w:hAnsi="Courier" w:cs="Courier"/>
+          <w:strike/>
+          <w:sz w:val="20"/>
+          <w:szCs w:val="20"/>
+        </w:rPr>
+        <w:t xml:space="preserve">Total Not Initiated = total not initiated all months  </w:t>
+      </w:r>
+    </w:p>
+    <w:p>
+      <w:pPr>
+        <w:tabs>
+          <w:tab w:val="left" w:pos="916"/>
+          <w:tab w:val="left" w:pos="1832"/>
+          <w:tab w:val="left" w:pos="2748"/>
+          <w:tab w:val="left" w:pos="3664"/>
+          <w:tab w:val="left" w:pos="4580"/>
+          <w:tab w:val="left" w:pos="5496"/>
+          <w:tab w:val="left" w:pos="6412"/>
+          <w:tab w:val="left" w:pos="7328"/>
+          <w:tab w:val="left" w:pos="8244"/>
+          <w:tab w:val="left" w:pos="9160"/>
+          <w:tab w:val="left" w:pos="10076"/>
+          <w:tab w:val="left" w:pos="10992"/>
+          <w:tab w:val="left" w:pos="11908"/>
+          <w:tab w:val="left" w:pos="12824"/>
+          <w:tab w:val="left" w:pos="13740"/>
+          <w:tab w:val="left" w:pos="14656"/>
+        </w:tabs>
+        <w:rPr>
+          <w:rFonts w:ascii="Courier" w:hAnsi="Courier" w:cs="Courier"/>
+          <w:sz w:val="20"/>
+          <w:szCs w:val="20"/>
+        </w:rPr>
+      </w:pPr>
+    </w:p>
+    <w:p>
+      <w:pPr>
+        <w:tabs>
+          <w:tab w:val="left" w:pos="916"/>
+          <w:tab w:val="left" w:pos="1832"/>
+          <w:tab w:val="left" w:pos="2748"/>
+          <w:tab w:val="left" w:pos="3664"/>
+          <w:tab w:val="left" w:pos="4580"/>
+          <w:tab w:val="left" w:pos="5496"/>
+          <w:tab w:val="left" w:pos="6412"/>
+          <w:tab w:val="left" w:pos="7328"/>
+          <w:tab w:val="left" w:pos="8244"/>
+          <w:tab w:val="left" w:pos="9160"/>
+          <w:tab w:val="left" w:pos="10076"/>
+          <w:tab w:val="left" w:pos="10992"/>
+          <w:tab w:val="left" w:pos="11908"/>
+          <w:tab w:val="left" w:pos="12824"/>
+          <w:tab w:val="left" w:pos="13740"/>
+          <w:tab w:val="left" w:pos="14656"/>
+        </w:tabs>
+        <w:rPr>
+          <w:rFonts w:ascii="Courier" w:hAnsi="Courier" w:cs="Courier"/>
+          <w:strike/>
+          <w:sz w:val="20"/>
+          <w:szCs w:val="20"/>
+        </w:rPr>
+      </w:pPr>
+      <w:r>
+        <w:rPr>
+          <w:rFonts w:ascii="Courier" w:hAnsi="Courier" w:cs="Courier"/>
+          <w:strike/>
+          <w:sz w:val="20"/>
+          <w:szCs w:val="20"/>
+        </w:rPr>
+        <w:t xml:space="preserve">4. On the left menu, can we do the </w:t>
+      </w:r>
+      <w:proofErr w:type="gramStart"/>
+      <w:r>
+        <w:rPr>
+          <w:rFonts w:ascii="Courier" w:hAnsi="Courier" w:cs="Courier"/>
+          <w:strike/>
+          <w:sz w:val="20"/>
+          <w:szCs w:val="20"/>
+        </w:rPr>
+        <w:t>following:</w:t>
+      </w:r>
+      <w:proofErr w:type="gramEnd"/>
+      <w:r>
+        <w:rPr>
+          <w:rFonts w:ascii="Courier" w:hAnsi="Courier" w:cs="Courier"/>
+          <w:strike/>
+          <w:sz w:val="20"/>
+          <w:szCs w:val="20"/>
+        </w:rPr>
+        <w:t xml:space="preserve"> </w:t>
+      </w:r>
+    </w:p>
+    <w:p>
+      <w:pPr>
+        <w:tabs>
+          <w:tab w:val="left" w:pos="916"/>
+          <w:tab w:val="left" w:pos="1832"/>
+          <w:tab w:val="left" w:pos="2748"/>
+          <w:tab w:val="left" w:pos="3664"/>
+          <w:tab w:val="left" w:pos="4580"/>
+          <w:tab w:val="left" w:pos="5496"/>
+          <w:tab w:val="left" w:pos="6412"/>
+          <w:tab w:val="left" w:pos="7328"/>
+          <w:tab w:val="left" w:pos="8244"/>
+          <w:tab w:val="left" w:pos="9160"/>
+          <w:tab w:val="left" w:pos="10076"/>
+          <w:tab w:val="left" w:pos="10992"/>
+          <w:tab w:val="left" w:pos="11908"/>
+          <w:tab w:val="left" w:pos="12824"/>
+          <w:tab w:val="left" w:pos="13740"/>
+          <w:tab w:val="left" w:pos="14656"/>
+        </w:tabs>
+        <w:rPr>
+          <w:rFonts w:ascii="Courier" w:hAnsi="Courier" w:cs="Courier"/>
+          <w:sz w:val="20"/>
+          <w:szCs w:val="20"/>
+        </w:rPr>
+      </w:pPr>
+    </w:p>
+    <w:p>
+      <w:pPr>
+        <w:tabs>
+          <w:tab w:val="left" w:pos="916"/>
+          <w:tab w:val="left" w:pos="1832"/>
+          <w:tab w:val="left" w:pos="2748"/>
+          <w:tab w:val="left" w:pos="3664"/>
+          <w:tab w:val="left" w:pos="4580"/>
+          <w:tab w:val="left" w:pos="5496"/>
+          <w:tab w:val="left" w:pos="6412"/>
+          <w:tab w:val="left" w:pos="7328"/>
+          <w:tab w:val="left" w:pos="8244"/>
+          <w:tab w:val="left" w:pos="9160"/>
+          <w:tab w:val="left" w:pos="10076"/>
+          <w:tab w:val="left" w:pos="10992"/>
+          <w:tab w:val="left" w:pos="11908"/>
+          <w:tab w:val="left" w:pos="12824"/>
+          <w:tab w:val="left" w:pos="13740"/>
+          <w:tab w:val="left" w:pos="14656"/>
+        </w:tabs>
+        <w:rPr>
+          <w:rFonts w:ascii="Courier" w:hAnsi="Courier" w:cs="Courier"/>
+          <w:strike/>
+          <w:sz w:val="20"/>
+          <w:szCs w:val="20"/>
+        </w:rPr>
+      </w:pPr>
+      <w:r>
+        <w:rPr>
+          <w:rFonts w:ascii="Courier" w:hAnsi="Courier" w:cs="Courier"/>
+          <w:strike/>
+          <w:sz w:val="20"/>
+          <w:szCs w:val="20"/>
+        </w:rPr>
+        <w:t xml:space="preserve">#1 Lose Home, make Charts the </w:t>
+      </w:r>
+      <w:proofErr w:type="gramStart"/>
+      <w:r>
+        <w:rPr>
+          <w:rFonts w:ascii="Courier" w:hAnsi="Courier" w:cs="Courier"/>
+          <w:strike/>
+          <w:sz w:val="20"/>
+          <w:szCs w:val="20"/>
+        </w:rPr>
+        <w:t>default landing</w:t>
+      </w:r>
+      <w:proofErr w:type="gramEnd"/>
+      <w:r>
+        <w:rPr>
+          <w:rFonts w:ascii="Courier" w:hAnsi="Courier" w:cs="Courier"/>
+          <w:strike/>
+          <w:sz w:val="20"/>
+          <w:szCs w:val="20"/>
+        </w:rPr>
+        <w:t xml:space="preserve"> page, and call it "Dashboard" </w:t>
+      </w:r>
+    </w:p>
+    <w:p>
+      <w:pPr>
+        <w:tabs>
+          <w:tab w:val="left" w:pos="916"/>
+          <w:tab w:val="left" w:pos="1832"/>
+          <w:tab w:val="left" w:pos="2748"/>
+          <w:tab w:val="left" w:pos="3664"/>
+          <w:tab w:val="left" w:pos="4580"/>
+          <w:tab w:val="left" w:pos="5496"/>
+          <w:tab w:val="left" w:pos="6412"/>
+          <w:tab w:val="left" w:pos="7328"/>
+          <w:tab w:val="left" w:pos="8244"/>
+          <w:tab w:val="left" w:pos="9160"/>
+          <w:tab w:val="left" w:pos="10076"/>
+          <w:tab w:val="left" w:pos="10992"/>
+          <w:tab w:val="left" w:pos="11908"/>
+          <w:tab w:val="left" w:pos="12824"/>
+          <w:tab w:val="left" w:pos="13740"/>
+          <w:tab w:val="left" w:pos="14656"/>
+        </w:tabs>
+        <w:rPr>
+          <w:rFonts w:ascii="Courier" w:hAnsi="Courier" w:cs="Courier"/>
+          <w:sz w:val="20"/>
+          <w:szCs w:val="20"/>
+        </w:rPr>
+      </w:pPr>
+    </w:p>
+    <w:p>
+      <w:pPr>
+        <w:tabs>
+          <w:tab w:val="left" w:pos="916"/>
+          <w:tab w:val="left" w:pos="1832"/>
+          <w:tab w:val="left" w:pos="2748"/>
+          <w:tab w:val="left" w:pos="3664"/>
+          <w:tab w:val="left" w:pos="4580"/>
+          <w:tab w:val="left" w:pos="5496"/>
+          <w:tab w:val="left" w:pos="6412"/>
+          <w:tab w:val="left" w:pos="7328"/>
+          <w:tab w:val="left" w:pos="8244"/>
+          <w:tab w:val="left" w:pos="9160"/>
+          <w:tab w:val="left" w:pos="10076"/>
+          <w:tab w:val="left" w:pos="10992"/>
+          <w:tab w:val="left" w:pos="11908"/>
+          <w:tab w:val="left" w:pos="12824"/>
+          <w:tab w:val="left" w:pos="13740"/>
+          <w:tab w:val="left" w:pos="14656"/>
+        </w:tabs>
+        <w:rPr>
+          <w:rFonts w:ascii="Courier" w:hAnsi="Courier" w:cs="Courier"/>
+          <w:strike/>
+          <w:sz w:val="20"/>
+          <w:szCs w:val="20"/>
+        </w:rPr>
+      </w:pPr>
+      <w:r>
+        <w:rPr>
+          <w:rFonts w:ascii="Courier" w:hAnsi="Courier" w:cs="Courier"/>
+          <w:strike/>
+          <w:sz w:val="20"/>
+          <w:szCs w:val="20"/>
+        </w:rPr>
+        <w:t xml:space="preserve">#2 Rename Data to Data Entry </w:t>
+      </w:r>
+    </w:p>
+    <w:p>
+      <w:pPr>
+        <w:tabs>
+          <w:tab w:val="left" w:pos="916"/>
+          <w:tab w:val="left" w:pos="1832"/>
+          <w:tab w:val="left" w:pos="2748"/>
+          <w:tab w:val="left" w:pos="3664"/>
+          <w:tab w:val="left" w:pos="4580"/>
+          <w:tab w:val="left" w:pos="5496"/>
+          <w:tab w:val="left" w:pos="6412"/>
+          <w:tab w:val="left" w:pos="7328"/>
+          <w:tab w:val="left" w:pos="8244"/>
+          <w:tab w:val="left" w:pos="9160"/>
+          <w:tab w:val="left" w:pos="10076"/>
+          <w:tab w:val="left" w:pos="10992"/>
+          <w:tab w:val="left" w:pos="11908"/>
+          <w:tab w:val="left" w:pos="12824"/>
+          <w:tab w:val="left" w:pos="13740"/>
+          <w:tab w:val="left" w:pos="14656"/>
+        </w:tabs>
+        <w:rPr>
+          <w:rFonts w:ascii="Courier" w:hAnsi="Courier" w:cs="Courier"/>
+          <w:strike/>
+          <w:sz w:val="20"/>
+          <w:szCs w:val="20"/>
+        </w:rPr>
+      </w:pPr>
+    </w:p>
+    <w:p>
+      <w:pPr>
+        <w:tabs>
+          <w:tab w:val="left" w:pos="916"/>
+          <w:tab w:val="left" w:pos="1832"/>
+          <w:tab w:val="left" w:pos="2748"/>
+          <w:tab w:val="left" w:pos="3664"/>
+          <w:tab w:val="left" w:pos="4580"/>
+          <w:tab w:val="left" w:pos="5496"/>
+          <w:tab w:val="left" w:pos="6412"/>
+          <w:tab w:val="left" w:pos="7328"/>
+          <w:tab w:val="left" w:pos="8244"/>
+          <w:tab w:val="left" w:pos="9160"/>
+          <w:tab w:val="left" w:pos="10076"/>
+          <w:tab w:val="left" w:pos="10992"/>
+          <w:tab w:val="left" w:pos="11908"/>
+          <w:tab w:val="left" w:pos="12824"/>
+          <w:tab w:val="left" w:pos="13740"/>
+          <w:tab w:val="left" w:pos="14656"/>
+        </w:tabs>
+        <w:rPr>
+          <w:rFonts w:ascii="Courier" w:hAnsi="Courier" w:cs="Courier"/>
+          <w:strike/>
+          <w:sz w:val="20"/>
+          <w:szCs w:val="20"/>
+        </w:rPr>
+      </w:pPr>
+      <w:r>
+        <w:rPr>
+          <w:rFonts w:ascii="Courier" w:hAnsi="Courier" w:cs="Courier"/>
+          <w:strike/>
+          <w:sz w:val="20"/>
+          <w:szCs w:val="20"/>
+        </w:rPr>
+        <w:t xml:space="preserve">#3 Calendar </w:t>
+      </w:r>
+    </w:p>
+    <w:p>
+      <w:pPr>
+        <w:tabs>
+          <w:tab w:val="left" w:pos="916"/>
+          <w:tab w:val="left" w:pos="1832"/>
+          <w:tab w:val="left" w:pos="2748"/>
+          <w:tab w:val="left" w:pos="3664"/>
+          <w:tab w:val="left" w:pos="4580"/>
+          <w:tab w:val="left" w:pos="5496"/>
+          <w:tab w:val="left" w:pos="6412"/>
+          <w:tab w:val="left" w:pos="7328"/>
+          <w:tab w:val="left" w:pos="8244"/>
+          <w:tab w:val="left" w:pos="9160"/>
+          <w:tab w:val="left" w:pos="10076"/>
+          <w:tab w:val="left" w:pos="10992"/>
+          <w:tab w:val="left" w:pos="11908"/>
+          <w:tab w:val="left" w:pos="12824"/>
+          <w:tab w:val="left" w:pos="13740"/>
+          <w:tab w:val="left" w:pos="14656"/>
+        </w:tabs>
+        <w:rPr>
+          <w:rFonts w:ascii="Courier" w:hAnsi="Courier" w:cs="Courier"/>
+          <w:strike/>
+          <w:sz w:val="20"/>
+          <w:szCs w:val="20"/>
+        </w:rPr>
+      </w:pPr>
+    </w:p>
+    <w:p>
+      <w:pPr>
+        <w:tabs>
+          <w:tab w:val="left" w:pos="916"/>
+          <w:tab w:val="left" w:pos="1832"/>
+          <w:tab w:val="left" w:pos="2748"/>
+          <w:tab w:val="left" w:pos="3664"/>
+          <w:tab w:val="left" w:pos="4580"/>
+          <w:tab w:val="left" w:pos="5496"/>
+          <w:tab w:val="left" w:pos="6412"/>
+          <w:tab w:val="left" w:pos="7328"/>
+          <w:tab w:val="left" w:pos="8244"/>
+          <w:tab w:val="left" w:pos="9160"/>
+          <w:tab w:val="left" w:pos="10076"/>
+          <w:tab w:val="left" w:pos="10992"/>
+          <w:tab w:val="left" w:pos="11908"/>
+          <w:tab w:val="left" w:pos="12824"/>
+          <w:tab w:val="left" w:pos="13740"/>
+          <w:tab w:val="left" w:pos="14656"/>
+        </w:tabs>
+        <w:rPr>
+          <w:rFonts w:ascii="Courier" w:hAnsi="Courier" w:cs="Courier"/>
+          <w:strike/>
+          <w:sz w:val="20"/>
+          <w:szCs w:val="20"/>
+        </w:rPr>
+      </w:pPr>
+      <w:r>
+        <w:rPr>
+          <w:rFonts w:ascii="Courier" w:hAnsi="Courier" w:cs="Courier"/>
+          <w:strike/>
+          <w:sz w:val="20"/>
+          <w:szCs w:val="20"/>
+        </w:rPr>
+        <w:t xml:space="preserve">#4 Messages (you can use the UI Elements icon) </w:t>
+      </w:r>
+    </w:p>
+    <w:p>
+      <w:pPr>
+        <w:tabs>
+          <w:tab w:val="left" w:pos="916"/>
+          <w:tab w:val="left" w:pos="1832"/>
+          <w:tab w:val="left" w:pos="2748"/>
+          <w:tab w:val="left" w:pos="3664"/>
+          <w:tab w:val="left" w:pos="4580"/>
+          <w:tab w:val="left" w:pos="5496"/>
+          <w:tab w:val="left" w:pos="6412"/>
+          <w:tab w:val="left" w:pos="7328"/>
+          <w:tab w:val="left" w:pos="8244"/>
+          <w:tab w:val="left" w:pos="9160"/>
+          <w:tab w:val="left" w:pos="10076"/>
+          <w:tab w:val="left" w:pos="10992"/>
+          <w:tab w:val="left" w:pos="11908"/>
+          <w:tab w:val="left" w:pos="12824"/>
+          <w:tab w:val="left" w:pos="13740"/>
+          <w:tab w:val="left" w:pos="14656"/>
+        </w:tabs>
+        <w:rPr>
+          <w:rFonts w:ascii="Courier" w:hAnsi="Courier" w:cs="Courier"/>
+          <w:strike/>
+          <w:sz w:val="20"/>
+          <w:szCs w:val="20"/>
+        </w:rPr>
+      </w:pPr>
+    </w:p>
+    <w:p>
+      <w:pPr>
+        <w:tabs>
+          <w:tab w:val="left" w:pos="916"/>
+          <w:tab w:val="left" w:pos="1832"/>
+          <w:tab w:val="left" w:pos="2748"/>
+          <w:tab w:val="left" w:pos="3664"/>
+          <w:tab w:val="left" w:pos="4580"/>
+          <w:tab w:val="left" w:pos="5496"/>
+          <w:tab w:val="left" w:pos="6412"/>
+          <w:tab w:val="left" w:pos="7328"/>
+          <w:tab w:val="left" w:pos="8244"/>
+          <w:tab w:val="left" w:pos="9160"/>
+          <w:tab w:val="left" w:pos="10076"/>
+          <w:tab w:val="left" w:pos="10992"/>
+          <w:tab w:val="left" w:pos="11908"/>
+          <w:tab w:val="left" w:pos="12824"/>
+          <w:tab w:val="left" w:pos="13740"/>
+          <w:tab w:val="left" w:pos="14656"/>
+        </w:tabs>
+        <w:rPr>
+          <w:rFonts w:ascii="Courier" w:hAnsi="Courier" w:cs="Courier"/>
+          <w:strike/>
+          <w:sz w:val="20"/>
+          <w:szCs w:val="20"/>
+        </w:rPr>
+      </w:pPr>
+      <w:r>
+        <w:rPr>
+          <w:rFonts w:ascii="Courier" w:hAnsi="Courier" w:cs="Courier"/>
+          <w:strike/>
+          <w:sz w:val="20"/>
+          <w:szCs w:val="20"/>
+        </w:rPr>
+        <w:t xml:space="preserve">#5 Users (does not need a drop down) </w:t>
+      </w:r>
+      <w:proofErr w:type="gramStart"/>
+      <w:r>
+        <w:rPr>
+          <w:rFonts w:ascii="Courier" w:hAnsi="Courier" w:cs="Courier"/>
+          <w:strike/>
+          <w:sz w:val="20"/>
+          <w:szCs w:val="20"/>
+        </w:rPr>
+        <w:t>Lose</w:t>
+      </w:r>
+      <w:proofErr w:type="gramEnd"/>
+      <w:r>
+        <w:rPr>
+          <w:rFonts w:ascii="Courier" w:hAnsi="Courier" w:cs="Courier"/>
+          <w:strike/>
+          <w:sz w:val="20"/>
+          <w:szCs w:val="20"/>
+        </w:rPr>
+        <w:t xml:space="preserve"> the rest  </w:t>
+      </w:r>
+    </w:p>
+    <w:p>
+      <w:pPr>
+        <w:tabs>
+          <w:tab w:val="left" w:pos="916"/>
+          <w:tab w:val="left" w:pos="1832"/>
+          <w:tab w:val="left" w:pos="2748"/>
+          <w:tab w:val="left" w:pos="3664"/>
+          <w:tab w:val="left" w:pos="4580"/>
+          <w:tab w:val="left" w:pos="5496"/>
+          <w:tab w:val="left" w:pos="6412"/>
+          <w:tab w:val="left" w:pos="7328"/>
+          <w:tab w:val="left" w:pos="8244"/>
+          <w:tab w:val="left" w:pos="9160"/>
+          <w:tab w:val="left" w:pos="10076"/>
+          <w:tab w:val="left" w:pos="10992"/>
+          <w:tab w:val="left" w:pos="11908"/>
+          <w:tab w:val="left" w:pos="12824"/>
+          <w:tab w:val="left" w:pos="13740"/>
+          <w:tab w:val="left" w:pos="14656"/>
+        </w:tabs>
+        <w:rPr>
+          <w:rFonts w:ascii="Courier" w:hAnsi="Courier" w:cs="Courier"/>
+          <w:sz w:val="20"/>
+          <w:szCs w:val="20"/>
+        </w:rPr>
+      </w:pPr>
+    </w:p>
+    <w:p>
+      <w:pPr>
+        <w:tabs>
+          <w:tab w:val="left" w:pos="916"/>
+          <w:tab w:val="left" w:pos="1832"/>
+          <w:tab w:val="left" w:pos="2748"/>
+          <w:tab w:val="left" w:pos="3664"/>
+          <w:tab w:val="left" w:pos="4580"/>
+          <w:tab w:val="left" w:pos="5496"/>
+          <w:tab w:val="left" w:pos="6412"/>
+          <w:tab w:val="left" w:pos="7328"/>
+          <w:tab w:val="left" w:pos="8244"/>
+          <w:tab w:val="left" w:pos="9160"/>
+          <w:tab w:val="left" w:pos="10076"/>
+          <w:tab w:val="left" w:pos="10992"/>
+          <w:tab w:val="left" w:pos="11908"/>
+          <w:tab w:val="left" w:pos="12824"/>
+          <w:tab w:val="left" w:pos="13740"/>
+          <w:tab w:val="left" w:pos="14656"/>
+        </w:tabs>
+        <w:rPr>
+          <w:rFonts w:ascii="Courier" w:hAnsi="Courier" w:cs="Courier"/>
+          <w:strike/>
+          <w:sz w:val="20"/>
+          <w:szCs w:val="20"/>
+        </w:rPr>
+      </w:pPr>
+      <w:r>
+        <w:rPr>
+          <w:rFonts w:ascii="Courier" w:hAnsi="Courier" w:cs="Courier"/>
+          <w:strike/>
+          <w:sz w:val="20"/>
+          <w:szCs w:val="20"/>
+        </w:rPr>
+        <w:t xml:space="preserve">5. On the Data Entry page, is it possible to do the </w:t>
+      </w:r>
+      <w:proofErr w:type="gramStart"/>
+      <w:r>
+        <w:rPr>
+          <w:rFonts w:ascii="Courier" w:hAnsi="Courier" w:cs="Courier"/>
+          <w:strike/>
+          <w:sz w:val="20"/>
+          <w:szCs w:val="20"/>
+        </w:rPr>
+        <w:t>following:</w:t>
+      </w:r>
+      <w:proofErr w:type="gramEnd"/>
+      <w:r>
+        <w:rPr>
+          <w:rFonts w:ascii="Courier" w:hAnsi="Courier" w:cs="Courier"/>
+          <w:strike/>
+          <w:sz w:val="20"/>
+          <w:szCs w:val="20"/>
+        </w:rPr>
+        <w:t xml:space="preserve"> </w:t>
+      </w:r>
+    </w:p>
+    <w:p>
+      <w:pPr>
+        <w:tabs>
+          <w:tab w:val="left" w:pos="916"/>
+          <w:tab w:val="left" w:pos="1832"/>
+          <w:tab w:val="left" w:pos="2748"/>
+          <w:tab w:val="left" w:pos="3664"/>
+          <w:tab w:val="left" w:pos="4580"/>
+          <w:tab w:val="left" w:pos="5496"/>
+          <w:tab w:val="left" w:pos="6412"/>
+          <w:tab w:val="left" w:pos="7328"/>
+          <w:tab w:val="left" w:pos="8244"/>
+          <w:tab w:val="left" w:pos="9160"/>
+          <w:tab w:val="left" w:pos="10076"/>
+          <w:tab w:val="left" w:pos="10992"/>
+          <w:tab w:val="left" w:pos="11908"/>
+          <w:tab w:val="left" w:pos="12824"/>
+          <w:tab w:val="left" w:pos="13740"/>
+          <w:tab w:val="left" w:pos="14656"/>
+        </w:tabs>
+        <w:rPr>
+          <w:rFonts w:ascii="Courier" w:hAnsi="Courier" w:cs="Courier"/>
+          <w:sz w:val="20"/>
+          <w:szCs w:val="20"/>
+        </w:rPr>
+      </w:pPr>
+    </w:p>
+    <w:p>
+      <w:pPr>
+        <w:tabs>
+          <w:tab w:val="left" w:pos="916"/>
+          <w:tab w:val="left" w:pos="1832"/>
+          <w:tab w:val="left" w:pos="2748"/>
+          <w:tab w:val="left" w:pos="3664"/>
+          <w:tab w:val="left" w:pos="4580"/>
+          <w:tab w:val="left" w:pos="5496"/>
+          <w:tab w:val="left" w:pos="6412"/>
+          <w:tab w:val="left" w:pos="7328"/>
+          <w:tab w:val="left" w:pos="8244"/>
+          <w:tab w:val="left" w:pos="9160"/>
+          <w:tab w:val="left" w:pos="10076"/>
+          <w:tab w:val="left" w:pos="10992"/>
+          <w:tab w:val="left" w:pos="11908"/>
+          <w:tab w:val="left" w:pos="12824"/>
+          <w:tab w:val="left" w:pos="13740"/>
+          <w:tab w:val="left" w:pos="14656"/>
+        </w:tabs>
+        <w:rPr>
+          <w:rFonts w:ascii="Courier" w:hAnsi="Courier" w:cs="Courier"/>
+          <w:strike/>
+          <w:sz w:val="20"/>
+          <w:szCs w:val="20"/>
+        </w:rPr>
+      </w:pPr>
+      <w:r>
+        <w:rPr>
+          <w:rFonts w:ascii="Courier" w:hAnsi="Courier" w:cs="Courier"/>
+          <w:strike/>
+          <w:sz w:val="20"/>
+          <w:szCs w:val="20"/>
+        </w:rPr>
+        <w:t xml:space="preserve">- </w:t>
+      </w:r>
+      <w:proofErr w:type="gramStart"/>
+      <w:r>
+        <w:rPr>
+          <w:rFonts w:ascii="Courier" w:hAnsi="Courier" w:cs="Courier"/>
+          <w:strike/>
+          <w:sz w:val="20"/>
+          <w:szCs w:val="20"/>
+        </w:rPr>
+        <w:t>change</w:t>
+      </w:r>
+      <w:proofErr w:type="gramEnd"/>
+      <w:r>
+        <w:rPr>
+          <w:rFonts w:ascii="Courier" w:hAnsi="Courier" w:cs="Courier"/>
+          <w:strike/>
+          <w:sz w:val="20"/>
+          <w:szCs w:val="20"/>
+        </w:rPr>
+        <w:t xml:space="preserve"> the "Race" entry to a dropdown (don't do this if it messes up how the data is captured) </w:t>
+      </w:r>
+    </w:p>
+    <w:p>
+      <w:pPr>
+        <w:tabs>
+          <w:tab w:val="left" w:pos="916"/>
+          <w:tab w:val="left" w:pos="1832"/>
+          <w:tab w:val="left" w:pos="2748"/>
+          <w:tab w:val="left" w:pos="3664"/>
+          <w:tab w:val="left" w:pos="4580"/>
+          <w:tab w:val="left" w:pos="5496"/>
+          <w:tab w:val="left" w:pos="6412"/>
+          <w:tab w:val="left" w:pos="7328"/>
+          <w:tab w:val="left" w:pos="8244"/>
+          <w:tab w:val="left" w:pos="9160"/>
+          <w:tab w:val="left" w:pos="10076"/>
+          <w:tab w:val="left" w:pos="10992"/>
+          <w:tab w:val="left" w:pos="11908"/>
+          <w:tab w:val="left" w:pos="12824"/>
+          <w:tab w:val="left" w:pos="13740"/>
+          <w:tab w:val="left" w:pos="14656"/>
+        </w:tabs>
+        <w:rPr>
+          <w:rFonts w:ascii="Courier" w:hAnsi="Courier" w:cs="Courier"/>
+          <w:sz w:val="20"/>
+          <w:szCs w:val="20"/>
+        </w:rPr>
+      </w:pPr>
+    </w:p>
+    <w:p>
+      <w:pPr>
+        <w:tabs>
+          <w:tab w:val="left" w:pos="916"/>
+          <w:tab w:val="left" w:pos="1832"/>
+          <w:tab w:val="left" w:pos="2748"/>
+          <w:tab w:val="left" w:pos="3664"/>
+          <w:tab w:val="left" w:pos="4580"/>
+          <w:tab w:val="left" w:pos="5496"/>
+          <w:tab w:val="left" w:pos="6412"/>
+          <w:tab w:val="left" w:pos="7328"/>
+          <w:tab w:val="left" w:pos="8244"/>
+          <w:tab w:val="left" w:pos="9160"/>
+          <w:tab w:val="left" w:pos="10076"/>
+          <w:tab w:val="left" w:pos="10992"/>
+          <w:tab w:val="left" w:pos="11908"/>
+          <w:tab w:val="left" w:pos="12824"/>
+          <w:tab w:val="left" w:pos="13740"/>
+          <w:tab w:val="left" w:pos="14656"/>
+        </w:tabs>
+        <w:rPr>
+          <w:rFonts w:ascii="Courier" w:hAnsi="Courier" w:cs="Courier"/>
+          <w:strike/>
+          <w:sz w:val="20"/>
+          <w:szCs w:val="20"/>
+        </w:rPr>
+      </w:pPr>
+      <w:r>
+        <w:rPr>
+          <w:rFonts w:ascii="Courier" w:hAnsi="Courier" w:cs="Courier"/>
+          <w:strike/>
+          <w:sz w:val="20"/>
+          <w:szCs w:val="20"/>
+        </w:rPr>
+        <w:t xml:space="preserve">- </w:t>
+      </w:r>
+      <w:proofErr w:type="gramStart"/>
+      <w:r>
+        <w:rPr>
+          <w:rFonts w:ascii="Courier" w:hAnsi="Courier" w:cs="Courier"/>
+          <w:strike/>
+          <w:sz w:val="20"/>
+          <w:szCs w:val="20"/>
+        </w:rPr>
+        <w:t>drop</w:t>
+      </w:r>
+      <w:proofErr w:type="gramEnd"/>
+      <w:r>
+        <w:rPr>
+          <w:rFonts w:ascii="Courier" w:hAnsi="Courier" w:cs="Courier"/>
+          <w:strike/>
+          <w:sz w:val="20"/>
+          <w:szCs w:val="20"/>
+        </w:rPr>
+        <w:t xml:space="preserve"> "Name of Provider" entry box under County Care Enrollment Action Taken </w:t>
+      </w:r>
+    </w:p>
+    <w:p>
+      <w:pPr>
+        <w:tabs>
+          <w:tab w:val="left" w:pos="916"/>
+          <w:tab w:val="left" w:pos="1832"/>
+          <w:tab w:val="left" w:pos="2748"/>
+          <w:tab w:val="left" w:pos="3664"/>
+          <w:tab w:val="left" w:pos="4580"/>
+          <w:tab w:val="left" w:pos="5496"/>
+          <w:tab w:val="left" w:pos="6412"/>
+          <w:tab w:val="left" w:pos="7328"/>
+          <w:tab w:val="left" w:pos="8244"/>
+          <w:tab w:val="left" w:pos="9160"/>
+          <w:tab w:val="left" w:pos="10076"/>
+          <w:tab w:val="left" w:pos="10992"/>
+          <w:tab w:val="left" w:pos="11908"/>
+          <w:tab w:val="left" w:pos="12824"/>
+          <w:tab w:val="left" w:pos="13740"/>
+          <w:tab w:val="left" w:pos="14656"/>
+        </w:tabs>
+        <w:rPr>
+          <w:rFonts w:ascii="Courier" w:hAnsi="Courier" w:cs="Courier"/>
+          <w:sz w:val="20"/>
+          <w:szCs w:val="20"/>
+        </w:rPr>
+      </w:pPr>
+    </w:p>
+    <w:p>
+      <w:pPr>
+        <w:tabs>
+          <w:tab w:val="left" w:pos="916"/>
+          <w:tab w:val="left" w:pos="1832"/>
+          <w:tab w:val="left" w:pos="2748"/>
+          <w:tab w:val="left" w:pos="3664"/>
+          <w:tab w:val="left" w:pos="4580"/>
+          <w:tab w:val="left" w:pos="5496"/>
+          <w:tab w:val="left" w:pos="6412"/>
+          <w:tab w:val="left" w:pos="7328"/>
+          <w:tab w:val="left" w:pos="8244"/>
+          <w:tab w:val="left" w:pos="9160"/>
+          <w:tab w:val="left" w:pos="10076"/>
+          <w:tab w:val="left" w:pos="10992"/>
+          <w:tab w:val="left" w:pos="11908"/>
+          <w:tab w:val="left" w:pos="12824"/>
+          <w:tab w:val="left" w:pos="13740"/>
+          <w:tab w:val="left" w:pos="14656"/>
+        </w:tabs>
+        <w:rPr>
+          <w:rFonts w:ascii="Courier" w:hAnsi="Courier" w:cs="Courier"/>
+          <w:strike/>
+          <w:sz w:val="20"/>
+          <w:szCs w:val="20"/>
+        </w:rPr>
+      </w:pPr>
+      <w:r>
+        <w:rPr>
+          <w:rFonts w:ascii="Courier" w:hAnsi="Courier" w:cs="Courier"/>
+          <w:strike/>
+          <w:sz w:val="20"/>
+          <w:szCs w:val="20"/>
+        </w:rPr>
+        <w:t xml:space="preserve">- </w:t>
+      </w:r>
+      <w:proofErr w:type="gramStart"/>
+      <w:r>
+        <w:rPr>
+          <w:rFonts w:ascii="Courier" w:hAnsi="Courier" w:cs="Courier"/>
+          <w:strike/>
+          <w:sz w:val="20"/>
+          <w:szCs w:val="20"/>
+        </w:rPr>
+        <w:t>clear</w:t>
+      </w:r>
+      <w:proofErr w:type="gramEnd"/>
+      <w:r>
+        <w:rPr>
+          <w:rFonts w:ascii="Courier" w:hAnsi="Courier" w:cs="Courier"/>
+          <w:strike/>
+          <w:sz w:val="20"/>
+          <w:szCs w:val="20"/>
+        </w:rPr>
+        <w:t xml:space="preserve"> the form and reset it after entering data so someone could automatically enter a new record </w:t>
+      </w:r>
+    </w:p>
+    <w:p>
+      <w:pPr>
+        <w:tabs>
+          <w:tab w:val="left" w:pos="916"/>
+          <w:tab w:val="left" w:pos="1832"/>
+          <w:tab w:val="left" w:pos="2748"/>
+          <w:tab w:val="left" w:pos="3664"/>
+          <w:tab w:val="left" w:pos="4580"/>
+          <w:tab w:val="left" w:pos="5496"/>
+          <w:tab w:val="left" w:pos="6412"/>
+          <w:tab w:val="left" w:pos="7328"/>
+          <w:tab w:val="left" w:pos="8244"/>
+          <w:tab w:val="left" w:pos="9160"/>
+          <w:tab w:val="left" w:pos="10076"/>
+          <w:tab w:val="left" w:pos="10992"/>
+          <w:tab w:val="left" w:pos="11908"/>
+          <w:tab w:val="left" w:pos="12824"/>
+          <w:tab w:val="left" w:pos="13740"/>
+          <w:tab w:val="left" w:pos="14656"/>
+        </w:tabs>
+        <w:rPr>
+          <w:rFonts w:ascii="Courier" w:hAnsi="Courier" w:cs="Courier"/>
+          <w:sz w:val="20"/>
+          <w:szCs w:val="20"/>
+        </w:rPr>
+      </w:pPr>
+      <w:r>
+        <w:rPr>
+          <w:rFonts w:ascii="Courier" w:hAnsi="Courier" w:cs="Courier"/>
+          <w:sz w:val="20"/>
+          <w:szCs w:val="20"/>
+          <w:highlight w:val="yellow"/>
+        </w:rPr>
+        <w:t xml:space="preserve">- </w:t>
+      </w:r>
+      <w:proofErr w:type="gramStart"/>
+      <w:r>
+        <w:rPr>
+          <w:rFonts w:ascii="Courier" w:hAnsi="Courier" w:cs="Courier"/>
+          <w:sz w:val="20"/>
+          <w:szCs w:val="20"/>
+          <w:highlight w:val="yellow"/>
+        </w:rPr>
+        <w:t>display</w:t>
+      </w:r>
+      <w:proofErr w:type="gramEnd"/>
+      <w:r>
+        <w:rPr>
+          <w:rFonts w:ascii="Courier" w:hAnsi="Courier" w:cs="Courier"/>
+          <w:sz w:val="20"/>
+          <w:szCs w:val="20"/>
+          <w:highlight w:val="yellow"/>
+        </w:rPr>
+        <w:t xml:space="preserve"> a table at the bottom of the last 25 records showing only the following: Date Entered / Last Name / Screening Status</w:t>
+      </w:r>
+    </w:p>
+    <w:p/>
+    <w:p/>
+    <w:p>
+      <w:r>
+        <w:t>Notes</w:t>
+      </w:r>
+    </w:p>
+    <w:p>
+      <w:pPr>
+        <w:pStyle w:val="ListParagraph"/>
+        <w:numPr>
+          <w:ilvl w:val="0"/>
+          <w:numId w:val="2"/>
+        </w:numPr>
+      </w:pPr>
+      <w:proofErr w:type="gramStart"/>
+      <w:r>
+        <w:t>no</w:t>
+      </w:r>
+      <w:proofErr w:type="gramEnd"/>
+      <w:r>
+        <w:t xml:space="preserve"> page for </w:t>
+      </w:r>
+      <w:proofErr w:type="spellStart"/>
+      <w:r>
+        <w:t>calander</w:t>
+      </w:r>
+      <w:proofErr w:type="spellEnd"/>
+      <w:r>
+        <w:t>, messages, and users</w:t>
+      </w:r>
+      <w:r>
+        <w:t>.  Just sends you back to dashboard</w:t>
+      </w:r>
+    </w:p>
+    <w:p>
+      <w:pPr>
+        <w:pStyle w:val="ListParagraph"/>
+        <w:numPr>
+          <w:ilvl w:val="0"/>
+          <w:numId w:val="2"/>
+        </w:numPr>
+      </w:pPr>
+      <w:proofErr w:type="gramStart"/>
+      <w:r>
+        <w:t>can</w:t>
+      </w:r>
+      <w:proofErr w:type="gramEnd"/>
+      <w:r>
+        <w:t xml:space="preserve"> easily switch around data numbers.  In fact have it saved so can upload it to reinitialize.</w:t>
+      </w:r>
+      <w:bookmarkStart w:id="0" w:name="_GoBack"/>
+      <w:bookmarkEnd w:id="0"/>
     </w:p>
     <w:sectPr>
       <w:pgSz w:w="12240" w:h="15840"/>
@@ -765,8 +2123,100 @@
       </w:pPr>
     </w:lvl>
   </w:abstractNum>
+  <w:abstractNum w:abstractNumId="1">
+    <w:nsid w:val="7F26250C"/>
+    <w:multiLevelType w:val="hybridMultilevel"/>
+    <w:tmpl w:val="D99CEF98"/>
+    <w:lvl w:ilvl="0" w:tplc="04090011">
+      <w:start w:val="1"/>
+      <w:numFmt w:val="decimal"/>
+      <w:lvlText w:val="%1)"/>
+      <w:lvlJc w:val="left"/>
+      <w:pPr>
+        <w:ind w:left="720" w:hanging="360"/>
+      </w:pPr>
+      <w:rPr>
+        <w:rFonts w:hint="default"/>
+      </w:rPr>
+    </w:lvl>
+    <w:lvl w:ilvl="1" w:tplc="04090019" w:tentative="1">
+      <w:start w:val="1"/>
+      <w:numFmt w:val="lowerLetter"/>
+      <w:lvlText w:val="%2."/>
+      <w:lvlJc w:val="left"/>
+      <w:pPr>
+        <w:ind w:left="1440" w:hanging="360"/>
+      </w:pPr>
+    </w:lvl>
+    <w:lvl w:ilvl="2" w:tplc="0409001B" w:tentative="1">
+      <w:start w:val="1"/>
+      <w:numFmt w:val="lowerRoman"/>
+      <w:lvlText w:val="%3."/>
+      <w:lvlJc w:val="right"/>
+      <w:pPr>
+        <w:ind w:left="2160" w:hanging="180"/>
+      </w:pPr>
+    </w:lvl>
+    <w:lvl w:ilvl="3" w:tplc="0409000F" w:tentative="1">
+      <w:start w:val="1"/>
+      <w:numFmt w:val="decimal"/>
+      <w:lvlText w:val="%4."/>
+      <w:lvlJc w:val="left"/>
+      <w:pPr>
+        <w:ind w:left="2880" w:hanging="360"/>
+      </w:pPr>
+    </w:lvl>
+    <w:lvl w:ilvl="4" w:tplc="04090019" w:tentative="1">
+      <w:start w:val="1"/>
+      <w:numFmt w:val="lowerLetter"/>
+      <w:lvlText w:val="%5."/>
+      <w:lvlJc w:val="left"/>
+      <w:pPr>
+        <w:ind w:left="3600" w:hanging="360"/>
+      </w:pPr>
+    </w:lvl>
+    <w:lvl w:ilvl="5" w:tplc="0409001B" w:tentative="1">
+      <w:start w:val="1"/>
+      <w:numFmt w:val="lowerRoman"/>
+      <w:lvlText w:val="%6."/>
+      <w:lvlJc w:val="right"/>
+      <w:pPr>
+        <w:ind w:left="4320" w:hanging="180"/>
+      </w:pPr>
+    </w:lvl>
+    <w:lvl w:ilvl="6" w:tplc="0409000F" w:tentative="1">
+      <w:start w:val="1"/>
+      <w:numFmt w:val="decimal"/>
+      <w:lvlText w:val="%7."/>
+      <w:lvlJc w:val="left"/>
+      <w:pPr>
+        <w:ind w:left="5040" w:hanging="360"/>
+      </w:pPr>
+    </w:lvl>
+    <w:lvl w:ilvl="7" w:tplc="04090019" w:tentative="1">
+      <w:start w:val="1"/>
+      <w:numFmt w:val="lowerLetter"/>
+      <w:lvlText w:val="%8."/>
+      <w:lvlJc w:val="left"/>
+      <w:pPr>
+        <w:ind w:left="5760" w:hanging="360"/>
+      </w:pPr>
+    </w:lvl>
+    <w:lvl w:ilvl="8" w:tplc="0409001B" w:tentative="1">
+      <w:start w:val="1"/>
+      <w:numFmt w:val="lowerRoman"/>
+      <w:lvlText w:val="%9."/>
+      <w:lvlJc w:val="right"/>
+      <w:pPr>
+        <w:ind w:left="6480" w:hanging="180"/>
+      </w:pPr>
+    </w:lvl>
+  </w:abstractNum>
   <w:num w:numId="1">
     <w:abstractNumId w:val="0"/>
+  </w:num>
+  <w:num w:numId="2">
+    <w:abstractNumId w:val="1"/>
   </w:num>
 </w:numbering>
 </file>

</xml_diff>